<commit_message>
test case / use case
</commit_message>
<xml_diff>
--- a/kito/ex14-materials/example_usecase.docx
+++ b/kito/ex14-materials/example_usecase.docx
@@ -145,6 +145,7 @@
           <w:sz w:val="22"/>
         </w:rPr>
       </w:pPr>
+      <w:bookmarkStart w:id="1" w:name="_Hlk138595657"/>
       <w:r>
         <w:rPr>
           <w:rFonts w:ascii="BIZ UDPGothic" w:eastAsia="BIZ UDPGothic" w:hAnsi="BIZ UDPGothic"/>
@@ -174,10 +175,11 @@
         <w:t>）</w:t>
       </w:r>
     </w:p>
-    <w:p>
-      <w:pPr>
-        <w:rPr>
-          <w:rFonts w:ascii="BIZ UDPGothic" w:eastAsia="BIZ UDPGothic" w:hAnsi="BIZ UDPGothic" w:hint="eastAsia"/>
+    <w:bookmarkEnd w:id="1"/>
+    <w:p>
+      <w:pPr>
+        <w:rPr>
+          <w:rFonts w:ascii="BIZ UDPGothic" w:eastAsia="BIZ UDPGothic" w:hAnsi="BIZ UDPGothic"/>
           <w:sz w:val="22"/>
         </w:rPr>
       </w:pPr>
@@ -265,7 +267,7 @@
     </w:p>
     <w:p>
       <w:pPr>
-        <w:pStyle w:val="oancuaDanhsach"/>
+        <w:pStyle w:val="ListParagraph"/>
         <w:numPr>
           <w:ilvl w:val="0"/>
           <w:numId w:val="2"/>
@@ -291,7 +293,13 @@
         <w:rPr>
           <w:rFonts w:ascii="BIZ UDPGothic" w:eastAsia="BIZ UDPGothic" w:hAnsi="BIZ UDPGothic" w:hint="eastAsia"/>
         </w:rPr>
-        <w:t>を登録している．</w:t>
+        <w:t>を登録している</w:t>
+      </w:r>
+      <w:r>
+        <w:rPr>
+          <w:rFonts w:ascii="BIZ UDPGothic" w:eastAsia="BIZ UDPGothic" w:hAnsi="BIZ UDPGothic"/>
+        </w:rPr>
+        <w:t>。</w:t>
       </w:r>
       <w:r>
         <w:rPr>
@@ -444,7 +452,7 @@
     </w:p>
     <w:p>
       <w:pPr>
-        <w:pStyle w:val="oancuaDanhsach"/>
+        <w:pStyle w:val="ListParagraph"/>
         <w:numPr>
           <w:ilvl w:val="0"/>
           <w:numId w:val="2"/>
@@ -455,17 +463,12 @@
           <w:sz w:val="22"/>
         </w:rPr>
       </w:pPr>
+      <w:bookmarkStart w:id="2" w:name="_Hlk138595716"/>
       <w:r>
         <w:rPr>
           <w:rFonts w:ascii="BIZ UDPGothic" w:eastAsia="BIZ UDPGothic" w:hAnsi="BIZ UDPGothic"/>
         </w:rPr>
         <w:t>システムには、更新されたレコードのリストと実行するオプションが表示されます。</w:t>
-      </w:r>
-      <w:r>
-        <w:rPr>
-          <w:rFonts w:ascii="BIZ UDPGothic" w:eastAsia="BIZ UDPGothic" w:hAnsi="BIZ UDPGothic" w:hint="eastAsia"/>
-        </w:rPr>
-        <w:t>．</w:t>
       </w:r>
       <w:r>
         <w:rPr>
@@ -489,6 +492,7 @@
         <w:t>)</w:t>
       </w:r>
     </w:p>
+    <w:bookmarkEnd w:id="2"/>
     <w:p>
       <w:pPr>
         <w:rPr>
@@ -552,7 +556,7 @@
     </w:p>
     <w:p>
       <w:pPr>
-        <w:pStyle w:val="oancuaDanhsach"/>
+        <w:pStyle w:val="ListParagraph"/>
         <w:numPr>
           <w:ilvl w:val="0"/>
           <w:numId w:val="1"/>
@@ -602,7 +606,7 @@
     </w:p>
     <w:p>
       <w:pPr>
-        <w:pStyle w:val="oancuaDanhsach"/>
+        <w:pStyle w:val="ListParagraph"/>
         <w:numPr>
           <w:ilvl w:val="0"/>
           <w:numId w:val="3"/>
@@ -630,7 +634,7 @@
     </w:p>
     <w:p>
       <w:pPr>
-        <w:pStyle w:val="oancuaDanhsach"/>
+        <w:pStyle w:val="ListParagraph"/>
         <w:numPr>
           <w:ilvl w:val="0"/>
           <w:numId w:val="3"/>
@@ -651,7 +655,7 @@
     </w:p>
     <w:p>
       <w:pPr>
-        <w:pStyle w:val="oancuaDanhsach"/>
+        <w:pStyle w:val="ListParagraph"/>
         <w:numPr>
           <w:ilvl w:val="0"/>
           <w:numId w:val="3"/>
@@ -672,7 +676,7 @@
     </w:p>
     <w:p>
       <w:pPr>
-        <w:pStyle w:val="oancuaDanhsach"/>
+        <w:pStyle w:val="ListParagraph"/>
         <w:numPr>
           <w:ilvl w:val="0"/>
           <w:numId w:val="1"/>
@@ -729,7 +733,7 @@
     </w:p>
     <w:p>
       <w:pPr>
-        <w:pStyle w:val="oancuaDanhsach"/>
+        <w:pStyle w:val="ListParagraph"/>
         <w:numPr>
           <w:ilvl w:val="0"/>
           <w:numId w:val="1"/>
@@ -779,7 +783,7 @@
     </w:p>
     <w:p>
       <w:pPr>
-        <w:pStyle w:val="oancuaDanhsach"/>
+        <w:pStyle w:val="ListParagraph"/>
         <w:ind w:leftChars="0" w:left="420"/>
         <w:rPr>
           <w:rFonts w:ascii="BIZ UDPGothic" w:eastAsia="BIZ UDPGothic" w:hAnsi="BIZ UDPGothic"/>
@@ -851,7 +855,7 @@
     </w:p>
     <w:p>
       <w:pPr>
-        <w:pStyle w:val="oancuaDanhsach"/>
+        <w:pStyle w:val="ListParagraph"/>
         <w:numPr>
           <w:ilvl w:val="0"/>
           <w:numId w:val="2"/>
@@ -914,7 +918,7 @@
     </w:p>
     <w:p>
       <w:pPr>
-        <w:pStyle w:val="oancuaDanhsach"/>
+        <w:pStyle w:val="ListParagraph"/>
         <w:ind w:leftChars="0" w:left="420"/>
         <w:rPr>
           <w:rFonts w:ascii="BIZ UDPGothic" w:eastAsia="BIZ UDPGothic" w:hAnsi="BIZ UDPGothic"/>
@@ -1208,7 +1212,7 @@
     </w:p>
     <w:p>
       <w:pPr>
-        <w:pStyle w:val="oancuaDanhsach"/>
+        <w:pStyle w:val="ListParagraph"/>
         <w:numPr>
           <w:ilvl w:val="0"/>
           <w:numId w:val="2"/>
@@ -1359,7 +1363,7 @@
     </w:p>
     <w:p>
       <w:pPr>
-        <w:pStyle w:val="oancuaDanhsach"/>
+        <w:pStyle w:val="ListParagraph"/>
         <w:numPr>
           <w:ilvl w:val="0"/>
           <w:numId w:val="2"/>
@@ -1451,7 +1455,7 @@
     </w:p>
     <w:p>
       <w:pPr>
-        <w:pStyle w:val="oancuaDanhsach"/>
+        <w:pStyle w:val="ListParagraph"/>
         <w:numPr>
           <w:ilvl w:val="0"/>
           <w:numId w:val="4"/>
@@ -1501,7 +1505,7 @@
     </w:p>
     <w:p>
       <w:pPr>
-        <w:pStyle w:val="oancuaDanhsach"/>
+        <w:pStyle w:val="ListParagraph"/>
         <w:numPr>
           <w:ilvl w:val="0"/>
           <w:numId w:val="3"/>
@@ -1522,7 +1526,7 @@
     </w:p>
     <w:p>
       <w:pPr>
-        <w:pStyle w:val="oancuaDanhsach"/>
+        <w:pStyle w:val="ListParagraph"/>
         <w:numPr>
           <w:ilvl w:val="0"/>
           <w:numId w:val="3"/>
@@ -1543,7 +1547,7 @@
     </w:p>
     <w:p>
       <w:pPr>
-        <w:pStyle w:val="oancuaDanhsach"/>
+        <w:pStyle w:val="ListParagraph"/>
         <w:numPr>
           <w:ilvl w:val="0"/>
           <w:numId w:val="3"/>
@@ -1564,7 +1568,7 @@
     </w:p>
     <w:p>
       <w:pPr>
-        <w:pStyle w:val="oancuaDanhsach"/>
+        <w:pStyle w:val="ListParagraph"/>
         <w:numPr>
           <w:ilvl w:val="0"/>
           <w:numId w:val="4"/>
@@ -1585,7 +1589,7 @@
     </w:p>
     <w:p>
       <w:pPr>
-        <w:pStyle w:val="oancuaDanhsach"/>
+        <w:pStyle w:val="ListParagraph"/>
         <w:ind w:leftChars="0" w:left="420"/>
         <w:rPr>
           <w:rFonts w:ascii="BIZ UDPGothic" w:eastAsia="BIZ UDPGothic" w:hAnsi="BIZ UDPGothic"/>
@@ -1611,14 +1615,7 @@
           <w:rFonts w:ascii="BIZ UDPGothic" w:eastAsia="BIZ UDPGothic" w:hAnsi="BIZ UDPGothic"/>
           <w:sz w:val="22"/>
         </w:rPr>
-        <w:t xml:space="preserve">note. </w:t>
-      </w:r>
-      <w:r>
-        <w:rPr>
-          <w:rFonts w:ascii="BIZ UDPGothic" w:eastAsia="BIZ UDPGothic" w:hAnsi="BIZ UDPGothic"/>
-          <w:sz w:val="22"/>
-        </w:rPr>
-        <w:t>when adding a new record it will be inserted in the previous sort order</w:t>
+        <w:t>note. when adding a new record it will be inserted in the previous sort order</w:t>
       </w:r>
       <w:r>
         <w:rPr>
@@ -1630,7 +1627,7 @@
     </w:p>
     <w:p>
       <w:pPr>
-        <w:pStyle w:val="oancuaDanhsach"/>
+        <w:pStyle w:val="ListParagraph"/>
         <w:numPr>
           <w:ilvl w:val="0"/>
           <w:numId w:val="4"/>
@@ -1680,7 +1677,7 @@
     </w:p>
     <w:p>
       <w:pPr>
-        <w:pStyle w:val="oancuaDanhsach"/>
+        <w:pStyle w:val="ListParagraph"/>
         <w:ind w:leftChars="0" w:left="420"/>
         <w:rPr>
           <w:rFonts w:ascii="BIZ UDPGothic" w:eastAsia="BIZ UDPGothic" w:hAnsi="BIZ UDPGothic"/>
@@ -1743,7 +1740,7 @@
     </w:p>
     <w:p>
       <w:pPr>
-        <w:pStyle w:val="oancuaDanhsach"/>
+        <w:pStyle w:val="ListParagraph"/>
         <w:numPr>
           <w:ilvl w:val="0"/>
           <w:numId w:val="2"/>
@@ -1806,7 +1803,7 @@
     </w:p>
     <w:p>
       <w:pPr>
-        <w:pStyle w:val="oancuaDanhsach"/>
+        <w:pStyle w:val="ListParagraph"/>
         <w:ind w:leftChars="0" w:left="420"/>
         <w:rPr>
           <w:rFonts w:ascii="BIZ UDPGothic" w:eastAsia="BIZ UDPGothic" w:hAnsi="BIZ UDPGothic"/>
@@ -1837,7 +1834,7 @@
     </w:p>
     <w:p>
       <w:pPr>
-        <w:pStyle w:val="oancuaDanhsach"/>
+        <w:pStyle w:val="ListParagraph"/>
         <w:ind w:leftChars="150" w:left="975" w:hangingChars="300" w:hanging="660"/>
         <w:rPr>
           <w:rFonts w:ascii="BIZ UDPGothic" w:eastAsia="BIZ UDPGothic" w:hAnsi="BIZ UDPGothic"/>
@@ -2705,7 +2702,7 @@
     <w:lsdException w:name="Unresolved Mention" w:semiHidden="1" w:unhideWhenUsed="1"/>
     <w:lsdException w:name="Smart Link" w:semiHidden="1" w:unhideWhenUsed="1"/>
   </w:latentStyles>
-  <w:style w:type="paragraph" w:default="1" w:styleId="Binhthng">
+  <w:style w:type="paragraph" w:default="1" w:styleId="Normal">
     <w:name w:val="Normal"/>
     <w:qFormat/>
     <w:rsid w:val="0070547B"/>
@@ -2714,13 +2711,12 @@
       <w:jc w:val="both"/>
     </w:pPr>
   </w:style>
-  <w:style w:type="character" w:default="1" w:styleId="Phngmcinhcuaoanvn">
+  <w:style w:type="character" w:default="1" w:styleId="DefaultParagraphFont">
     <w:name w:val="Default Paragraph Font"/>
     <w:uiPriority w:val="1"/>
-    <w:semiHidden/>
     <w:unhideWhenUsed/>
   </w:style>
-  <w:style w:type="table" w:default="1" w:styleId="BangThngthng">
+  <w:style w:type="table" w:default="1" w:styleId="TableNormal">
     <w:name w:val="Normal Table"/>
     <w:uiPriority w:val="99"/>
     <w:semiHidden/>
@@ -2735,15 +2731,15 @@
       </w:tblCellMar>
     </w:tblPr>
   </w:style>
-  <w:style w:type="numbering" w:default="1" w:styleId="Khngco">
+  <w:style w:type="numbering" w:default="1" w:styleId="NoList">
     <w:name w:val="No List"/>
     <w:uiPriority w:val="99"/>
     <w:semiHidden/>
     <w:unhideWhenUsed/>
   </w:style>
-  <w:style w:type="paragraph" w:styleId="oancuaDanhsach">
+  <w:style w:type="paragraph" w:styleId="ListParagraph">
     <w:name w:val="List Paragraph"/>
-    <w:basedOn w:val="Binhthng"/>
+    <w:basedOn w:val="Normal"/>
     <w:uiPriority w:val="34"/>
     <w:qFormat/>
     <w:rsid w:val="0065034C"/>

</xml_diff>